<commit_message>
Completed Excercise 3 Builder Pattern Method in Design Patterns and Principles
</commit_message>
<xml_diff>
--- a/Week 1/Design Patterns and Principles.docx
+++ b/Week 1/Design Patterns and Principles.docx
@@ -756,6 +756,9 @@
         <w:spacing w:after="0"/>
       </w:pPr>
       <w:r>
+        <w:rPr>
+          <w:noProof/>
+        </w:rPr>
         <w:drawing>
           <wp:inline distT="0" distB="0" distL="0" distR="0" wp14:anchorId="1CF5FFD7" wp14:editId="6BBD607A">
             <wp:extent cx="5731510" cy="1731645"/>
@@ -2675,6 +2678,9 @@
         <w:spacing w:after="0"/>
       </w:pPr>
       <w:r>
+        <w:rPr>
+          <w:noProof/>
+        </w:rPr>
         <w:drawing>
           <wp:inline distT="0" distB="0" distL="0" distR="0" wp14:anchorId="1126A6BE" wp14:editId="7108E53A">
             <wp:extent cx="5394960" cy="2820011"/>
@@ -2722,6 +2728,9 @@
         <w:spacing w:after="0"/>
       </w:pPr>
       <w:r>
+        <w:rPr>
+          <w:noProof/>
+        </w:rPr>
         <w:drawing>
           <wp:inline distT="0" distB="0" distL="0" distR="0" wp14:anchorId="5B36272E" wp14:editId="4499262B">
             <wp:extent cx="5731510" cy="2232025"/>
@@ -2759,6 +2768,1422 @@
         </w:drawing>
       </w:r>
     </w:p>
+    <w:p>
+      <w:pPr>
+        <w:spacing w:after="0"/>
+      </w:pPr>
+    </w:p>
+    <w:p>
+      <w:pPr>
+        <w:spacing w:after="0"/>
+      </w:pPr>
+    </w:p>
+    <w:p>
+      <w:pPr>
+        <w:spacing w:after="0"/>
+      </w:pPr>
+    </w:p>
+    <w:p>
+      <w:pPr>
+        <w:spacing w:after="0"/>
+      </w:pPr>
+    </w:p>
+    <w:p>
+      <w:pPr>
+        <w:spacing w:after="0"/>
+        <w:rPr>
+          <w:b/>
+          <w:bCs/>
+        </w:rPr>
+      </w:pPr>
+      <w:proofErr w:type="spellStart"/>
+      <w:r>
+        <w:rPr>
+          <w:b/>
+          <w:bCs/>
+        </w:rPr>
+        <w:t>Ecercise</w:t>
+      </w:r>
+      <w:proofErr w:type="spellEnd"/>
+      <w:r>
+        <w:rPr>
+          <w:b/>
+          <w:bCs/>
+        </w:rPr>
+        <w:t xml:space="preserve"> 3 – Builder Pattern</w:t>
+      </w:r>
+    </w:p>
+    <w:p>
+      <w:pPr>
+        <w:spacing w:after="0"/>
+        <w:rPr>
+          <w:b/>
+          <w:bCs/>
+        </w:rPr>
+      </w:pPr>
+      <w:r>
+        <w:rPr>
+          <w:b/>
+          <w:bCs/>
+        </w:rPr>
+        <w:t>Code</w:t>
+      </w:r>
+      <w:r>
+        <w:rPr>
+          <w:b/>
+          <w:bCs/>
+        </w:rPr>
+        <w:t>:</w:t>
+      </w:r>
+    </w:p>
+    <w:p>
+      <w:pPr>
+        <w:spacing w:after="0"/>
+        <w:rPr>
+          <w:b/>
+          <w:bCs/>
+        </w:rPr>
+      </w:pPr>
+      <w:r>
+        <w:rPr>
+          <w:b/>
+          <w:bCs/>
+        </w:rPr>
+        <w:t>1.</w:t>
+      </w:r>
+      <w:r>
+        <w:rPr>
+          <w:b/>
+          <w:bCs/>
+        </w:rPr>
+        <w:t xml:space="preserve"> </w:t>
+      </w:r>
+      <w:r>
+        <w:rPr>
+          <w:b/>
+          <w:bCs/>
+        </w:rPr>
+        <w:t>Computer Class with attributes like CPU, RAM, Storage, etc.</w:t>
+      </w:r>
+    </w:p>
+    <w:p>
+      <w:pPr>
+        <w:rPr>
+          <w:b/>
+          <w:bCs/>
+        </w:rPr>
+      </w:pPr>
+      <w:r>
+        <w:rPr>
+          <w:b/>
+          <w:bCs/>
+        </w:rPr>
+        <w:t>2. Created static nested Builder class with build method to create a computer</w:t>
+      </w:r>
+      <w:r>
+        <w:rPr>
+          <w:b/>
+          <w:bCs/>
+        </w:rPr>
+        <w:t>.</w:t>
+      </w:r>
+    </w:p>
+    <w:p>
+      <w:pPr>
+        <w:rPr>
+          <w:b/>
+          <w:bCs/>
+        </w:rPr>
+      </w:pPr>
+      <w:r>
+        <w:rPr>
+          <w:b/>
+          <w:bCs/>
+        </w:rPr>
+        <w:t>3. Created a private Computer constructor that takes Builder as parameter.</w:t>
+      </w:r>
+    </w:p>
+    <w:p>
+      <w:pPr>
+        <w:spacing w:after="0"/>
+      </w:pPr>
+      <w:r>
+        <w:t xml:space="preserve">package </w:t>
+      </w:r>
+      <w:proofErr w:type="spellStart"/>
+      <w:proofErr w:type="gramStart"/>
+      <w:r>
+        <w:t>BuilderPattern</w:t>
+      </w:r>
+      <w:proofErr w:type="spellEnd"/>
+      <w:r>
+        <w:t>;</w:t>
+      </w:r>
+      <w:proofErr w:type="gramEnd"/>
+    </w:p>
+    <w:p>
+      <w:pPr>
+        <w:spacing w:after="0"/>
+      </w:pPr>
+      <w:r>
+        <w:t xml:space="preserve">public class </w:t>
+      </w:r>
+      <w:proofErr w:type="gramStart"/>
+      <w:r>
+        <w:t>Computer{</w:t>
+      </w:r>
+      <w:proofErr w:type="gramEnd"/>
+    </w:p>
+    <w:p>
+      <w:pPr>
+        <w:spacing w:after="0"/>
+      </w:pPr>
+      <w:r>
+        <w:tab/>
+        <w:t xml:space="preserve">private final String </w:t>
+      </w:r>
+      <w:proofErr w:type="gramStart"/>
+      <w:r>
+        <w:t>CPU;</w:t>
+      </w:r>
+      <w:proofErr w:type="gramEnd"/>
+    </w:p>
+    <w:p>
+      <w:pPr>
+        <w:spacing w:after="0"/>
+      </w:pPr>
+      <w:r>
+        <w:tab/>
+        <w:t xml:space="preserve">private final String </w:t>
+      </w:r>
+      <w:proofErr w:type="gramStart"/>
+      <w:r>
+        <w:t>RAM;</w:t>
+      </w:r>
+      <w:proofErr w:type="gramEnd"/>
+    </w:p>
+    <w:p>
+      <w:pPr>
+        <w:spacing w:after="0"/>
+      </w:pPr>
+      <w:r>
+        <w:tab/>
+        <w:t xml:space="preserve">private String </w:t>
+      </w:r>
+      <w:proofErr w:type="gramStart"/>
+      <w:r>
+        <w:t>Storage;</w:t>
+      </w:r>
+      <w:proofErr w:type="gramEnd"/>
+    </w:p>
+    <w:p>
+      <w:pPr>
+        <w:spacing w:after="0"/>
+      </w:pPr>
+      <w:r>
+        <w:tab/>
+        <w:t xml:space="preserve">private String </w:t>
+      </w:r>
+      <w:proofErr w:type="gramStart"/>
+      <w:r>
+        <w:t>GPU;</w:t>
+      </w:r>
+      <w:proofErr w:type="gramEnd"/>
+    </w:p>
+    <w:p>
+      <w:pPr>
+        <w:spacing w:after="0"/>
+      </w:pPr>
+      <w:r>
+        <w:tab/>
+        <w:t xml:space="preserve">private </w:t>
+      </w:r>
+      <w:proofErr w:type="gramStart"/>
+      <w:r>
+        <w:t>Computer(</w:t>
+      </w:r>
+      <w:proofErr w:type="gramEnd"/>
+      <w:r>
+        <w:t>Builder builder)</w:t>
+      </w:r>
+    </w:p>
+    <w:p>
+      <w:pPr>
+        <w:spacing w:after="0"/>
+      </w:pPr>
+      <w:r>
+        <w:tab/>
+        <w:t>{</w:t>
+      </w:r>
+    </w:p>
+    <w:p>
+      <w:pPr>
+        <w:spacing w:after="0"/>
+      </w:pPr>
+      <w:r>
+        <w:tab/>
+        <w:t xml:space="preserve">  </w:t>
+      </w:r>
+      <w:proofErr w:type="spellStart"/>
+      <w:r>
+        <w:t>this.CPU</w:t>
+      </w:r>
+      <w:proofErr w:type="spellEnd"/>
+      <w:r>
+        <w:t>=</w:t>
+      </w:r>
+      <w:proofErr w:type="spellStart"/>
+      <w:proofErr w:type="gramStart"/>
+      <w:r>
+        <w:t>builder.CPU</w:t>
+      </w:r>
+      <w:proofErr w:type="spellEnd"/>
+      <w:r>
+        <w:t>;</w:t>
+      </w:r>
+      <w:proofErr w:type="gramEnd"/>
+    </w:p>
+    <w:p>
+      <w:pPr>
+        <w:spacing w:after="0"/>
+      </w:pPr>
+      <w:r>
+        <w:tab/>
+        <w:t xml:space="preserve">  </w:t>
+      </w:r>
+      <w:proofErr w:type="spellStart"/>
+      <w:r>
+        <w:t>this.RAM</w:t>
+      </w:r>
+      <w:proofErr w:type="spellEnd"/>
+      <w:r>
+        <w:t>=</w:t>
+      </w:r>
+      <w:proofErr w:type="spellStart"/>
+      <w:proofErr w:type="gramStart"/>
+      <w:r>
+        <w:t>builder.RAM</w:t>
+      </w:r>
+      <w:proofErr w:type="spellEnd"/>
+      <w:r>
+        <w:t>;</w:t>
+      </w:r>
+      <w:proofErr w:type="gramEnd"/>
+    </w:p>
+    <w:p>
+      <w:pPr>
+        <w:spacing w:after="0"/>
+      </w:pPr>
+      <w:r>
+        <w:tab/>
+        <w:t xml:space="preserve">  </w:t>
+      </w:r>
+      <w:proofErr w:type="spellStart"/>
+      <w:proofErr w:type="gramStart"/>
+      <w:r>
+        <w:t>this.Storage</w:t>
+      </w:r>
+      <w:proofErr w:type="spellEnd"/>
+      <w:r>
+        <w:t>=</w:t>
+      </w:r>
+      <w:proofErr w:type="spellStart"/>
+      <w:r>
+        <w:t>builder.Storage</w:t>
+      </w:r>
+      <w:proofErr w:type="spellEnd"/>
+      <w:proofErr w:type="gramEnd"/>
+      <w:r>
+        <w:t>;</w:t>
+      </w:r>
+    </w:p>
+    <w:p>
+      <w:pPr>
+        <w:spacing w:after="0"/>
+      </w:pPr>
+      <w:r>
+        <w:tab/>
+        <w:t xml:space="preserve">  </w:t>
+      </w:r>
+      <w:proofErr w:type="spellStart"/>
+      <w:r>
+        <w:t>this.GPU</w:t>
+      </w:r>
+      <w:proofErr w:type="spellEnd"/>
+      <w:r>
+        <w:t>=</w:t>
+      </w:r>
+      <w:proofErr w:type="spellStart"/>
+      <w:proofErr w:type="gramStart"/>
+      <w:r>
+        <w:t>builder.GPU</w:t>
+      </w:r>
+      <w:proofErr w:type="spellEnd"/>
+      <w:r>
+        <w:t>;</w:t>
+      </w:r>
+      <w:proofErr w:type="gramEnd"/>
+    </w:p>
+    <w:p>
+      <w:pPr>
+        <w:spacing w:after="0"/>
+      </w:pPr>
+      <w:r>
+        <w:tab/>
+        <w:t>}</w:t>
+      </w:r>
+    </w:p>
+    <w:p>
+      <w:pPr>
+        <w:spacing w:after="0"/>
+      </w:pPr>
+      <w:r>
+        <w:tab/>
+        <w:t xml:space="preserve">public static class </w:t>
+      </w:r>
+      <w:proofErr w:type="gramStart"/>
+      <w:r>
+        <w:t>Builder{</w:t>
+      </w:r>
+      <w:proofErr w:type="gramEnd"/>
+    </w:p>
+    <w:p>
+      <w:pPr>
+        <w:spacing w:after="0"/>
+      </w:pPr>
+      <w:r>
+        <w:tab/>
+      </w:r>
+      <w:r>
+        <w:tab/>
+        <w:t xml:space="preserve">private String </w:t>
+      </w:r>
+      <w:proofErr w:type="gramStart"/>
+      <w:r>
+        <w:t>CPU;</w:t>
+      </w:r>
+      <w:proofErr w:type="gramEnd"/>
+    </w:p>
+    <w:p>
+      <w:pPr>
+        <w:spacing w:after="0"/>
+      </w:pPr>
+      <w:r>
+        <w:tab/>
+      </w:r>
+      <w:r>
+        <w:tab/>
+        <w:t xml:space="preserve">private String </w:t>
+      </w:r>
+      <w:proofErr w:type="gramStart"/>
+      <w:r>
+        <w:t>RAM;</w:t>
+      </w:r>
+      <w:proofErr w:type="gramEnd"/>
+    </w:p>
+    <w:p>
+      <w:pPr>
+        <w:spacing w:after="0"/>
+      </w:pPr>
+      <w:r>
+        <w:tab/>
+      </w:r>
+      <w:r>
+        <w:tab/>
+        <w:t xml:space="preserve">private String </w:t>
+      </w:r>
+      <w:proofErr w:type="gramStart"/>
+      <w:r>
+        <w:t>Storage;</w:t>
+      </w:r>
+      <w:proofErr w:type="gramEnd"/>
+    </w:p>
+    <w:p>
+      <w:pPr>
+        <w:spacing w:after="0"/>
+      </w:pPr>
+      <w:r>
+        <w:tab/>
+      </w:r>
+      <w:r>
+        <w:tab/>
+        <w:t xml:space="preserve">private String </w:t>
+      </w:r>
+      <w:proofErr w:type="gramStart"/>
+      <w:r>
+        <w:t>GPU;</w:t>
+      </w:r>
+      <w:proofErr w:type="gramEnd"/>
+    </w:p>
+    <w:p>
+      <w:pPr>
+        <w:spacing w:after="0"/>
+      </w:pPr>
+      <w:r>
+        <w:tab/>
+      </w:r>
+      <w:r>
+        <w:tab/>
+      </w:r>
+      <w:proofErr w:type="gramStart"/>
+      <w:r>
+        <w:t>Builder(</w:t>
+      </w:r>
+      <w:proofErr w:type="gramEnd"/>
+      <w:r>
+        <w:t>String CPU, String RAM)</w:t>
+      </w:r>
+    </w:p>
+    <w:p>
+      <w:pPr>
+        <w:spacing w:after="0"/>
+      </w:pPr>
+      <w:r>
+        <w:lastRenderedPageBreak/>
+        <w:tab/>
+      </w:r>
+      <w:r>
+        <w:tab/>
+        <w:t>{</w:t>
+      </w:r>
+      <w:r>
+        <w:tab/>
+      </w:r>
+      <w:proofErr w:type="spellStart"/>
+      <w:r>
+        <w:t>this.CPU</w:t>
+      </w:r>
+      <w:proofErr w:type="spellEnd"/>
+      <w:r>
+        <w:t>=</w:t>
+      </w:r>
+      <w:proofErr w:type="gramStart"/>
+      <w:r>
+        <w:t>CPU;</w:t>
+      </w:r>
+      <w:proofErr w:type="gramEnd"/>
+    </w:p>
+    <w:p>
+      <w:pPr>
+        <w:spacing w:after="0"/>
+      </w:pPr>
+      <w:r>
+        <w:tab/>
+      </w:r>
+      <w:r>
+        <w:tab/>
+      </w:r>
+      <w:r>
+        <w:tab/>
+      </w:r>
+      <w:proofErr w:type="spellStart"/>
+      <w:r>
+        <w:t>this.RAM</w:t>
+      </w:r>
+      <w:proofErr w:type="spellEnd"/>
+      <w:r>
+        <w:t>=</w:t>
+      </w:r>
+      <w:proofErr w:type="gramStart"/>
+      <w:r>
+        <w:t>RAM;</w:t>
+      </w:r>
+      <w:proofErr w:type="gramEnd"/>
+    </w:p>
+    <w:p>
+      <w:pPr>
+        <w:spacing w:after="0"/>
+      </w:pPr>
+      <w:r>
+        <w:tab/>
+      </w:r>
+      <w:r>
+        <w:tab/>
+        <w:t>}</w:t>
+      </w:r>
+    </w:p>
+    <w:p>
+      <w:pPr>
+        <w:spacing w:after="0"/>
+      </w:pPr>
+      <w:r>
+        <w:tab/>
+      </w:r>
+      <w:r>
+        <w:tab/>
+        <w:t xml:space="preserve"> public Builder </w:t>
+      </w:r>
+      <w:proofErr w:type="spellStart"/>
+      <w:proofErr w:type="gramStart"/>
+      <w:r>
+        <w:t>setStorage</w:t>
+      </w:r>
+      <w:proofErr w:type="spellEnd"/>
+      <w:r>
+        <w:t>(</w:t>
+      </w:r>
+      <w:proofErr w:type="gramEnd"/>
+      <w:r>
+        <w:t>String Storage)</w:t>
+      </w:r>
+    </w:p>
+    <w:p>
+      <w:pPr>
+        <w:spacing w:after="0"/>
+      </w:pPr>
+      <w:r>
+        <w:tab/>
+      </w:r>
+      <w:r>
+        <w:tab/>
+        <w:t xml:space="preserve"> {</w:t>
+      </w:r>
+    </w:p>
+    <w:p>
+      <w:pPr>
+        <w:spacing w:after="0"/>
+      </w:pPr>
+      <w:r>
+        <w:tab/>
+      </w:r>
+      <w:r>
+        <w:tab/>
+      </w:r>
+      <w:r>
+        <w:tab/>
+        <w:t xml:space="preserve"> </w:t>
+      </w:r>
+      <w:proofErr w:type="spellStart"/>
+      <w:proofErr w:type="gramStart"/>
+      <w:r>
+        <w:t>this.Storage</w:t>
+      </w:r>
+      <w:proofErr w:type="spellEnd"/>
+      <w:proofErr w:type="gramEnd"/>
+      <w:r>
+        <w:t>=</w:t>
+      </w:r>
+      <w:proofErr w:type="gramStart"/>
+      <w:r>
+        <w:t>Storage;</w:t>
+      </w:r>
+      <w:proofErr w:type="gramEnd"/>
+    </w:p>
+    <w:p>
+      <w:pPr>
+        <w:spacing w:after="0"/>
+      </w:pPr>
+      <w:r>
+        <w:tab/>
+      </w:r>
+      <w:r>
+        <w:tab/>
+      </w:r>
+      <w:r>
+        <w:tab/>
+        <w:t xml:space="preserve"> return </w:t>
+      </w:r>
+      <w:proofErr w:type="gramStart"/>
+      <w:r>
+        <w:t>this;</w:t>
+      </w:r>
+      <w:proofErr w:type="gramEnd"/>
+    </w:p>
+    <w:p>
+      <w:pPr>
+        <w:spacing w:after="0"/>
+      </w:pPr>
+      <w:r>
+        <w:tab/>
+      </w:r>
+      <w:r>
+        <w:tab/>
+        <w:t xml:space="preserve"> }</w:t>
+      </w:r>
+    </w:p>
+    <w:p>
+      <w:pPr>
+        <w:spacing w:after="0"/>
+      </w:pPr>
+      <w:r>
+        <w:tab/>
+      </w:r>
+      <w:r>
+        <w:tab/>
+        <w:t xml:space="preserve"> public Builder </w:t>
+      </w:r>
+      <w:proofErr w:type="spellStart"/>
+      <w:proofErr w:type="gramStart"/>
+      <w:r>
+        <w:t>setGPU</w:t>
+      </w:r>
+      <w:proofErr w:type="spellEnd"/>
+      <w:r>
+        <w:t>(</w:t>
+      </w:r>
+      <w:proofErr w:type="gramEnd"/>
+      <w:r>
+        <w:t>String GPU)</w:t>
+      </w:r>
+    </w:p>
+    <w:p>
+      <w:pPr>
+        <w:spacing w:after="0"/>
+      </w:pPr>
+      <w:r>
+        <w:tab/>
+      </w:r>
+      <w:r>
+        <w:tab/>
+        <w:t xml:space="preserve"> {</w:t>
+      </w:r>
+    </w:p>
+    <w:p>
+      <w:pPr>
+        <w:spacing w:after="0"/>
+      </w:pPr>
+      <w:r>
+        <w:tab/>
+      </w:r>
+      <w:r>
+        <w:tab/>
+      </w:r>
+      <w:r>
+        <w:tab/>
+        <w:t xml:space="preserve"> </w:t>
+      </w:r>
+      <w:proofErr w:type="spellStart"/>
+      <w:r>
+        <w:t>this.GPU</w:t>
+      </w:r>
+      <w:proofErr w:type="spellEnd"/>
+      <w:r>
+        <w:t>=</w:t>
+      </w:r>
+      <w:proofErr w:type="gramStart"/>
+      <w:r>
+        <w:t>GPU;</w:t>
+      </w:r>
+      <w:proofErr w:type="gramEnd"/>
+    </w:p>
+    <w:p>
+      <w:pPr>
+        <w:spacing w:after="0"/>
+      </w:pPr>
+      <w:r>
+        <w:tab/>
+      </w:r>
+      <w:r>
+        <w:tab/>
+      </w:r>
+      <w:r>
+        <w:tab/>
+        <w:t xml:space="preserve"> return </w:t>
+      </w:r>
+      <w:proofErr w:type="gramStart"/>
+      <w:r>
+        <w:t>this;</w:t>
+      </w:r>
+      <w:proofErr w:type="gramEnd"/>
+    </w:p>
+    <w:p>
+      <w:pPr>
+        <w:spacing w:after="0"/>
+      </w:pPr>
+      <w:r>
+        <w:tab/>
+      </w:r>
+      <w:r>
+        <w:tab/>
+        <w:t xml:space="preserve"> }</w:t>
+      </w:r>
+    </w:p>
+    <w:p>
+      <w:pPr>
+        <w:spacing w:after="0"/>
+      </w:pPr>
+      <w:r>
+        <w:tab/>
+      </w:r>
+      <w:r>
+        <w:tab/>
+      </w:r>
+      <w:r>
+        <w:tab/>
+        <w:t xml:space="preserve">public Computer </w:t>
+      </w:r>
+      <w:proofErr w:type="gramStart"/>
+      <w:r>
+        <w:t>build(</w:t>
+      </w:r>
+      <w:proofErr w:type="gramEnd"/>
+      <w:r>
+        <w:t>)</w:t>
+      </w:r>
+    </w:p>
+    <w:p>
+      <w:pPr>
+        <w:spacing w:after="0"/>
+      </w:pPr>
+      <w:r>
+        <w:tab/>
+      </w:r>
+      <w:r>
+        <w:tab/>
+      </w:r>
+      <w:r>
+        <w:tab/>
+        <w:t>{</w:t>
+      </w:r>
+    </w:p>
+    <w:p>
+      <w:pPr>
+        <w:spacing w:after="0"/>
+      </w:pPr>
+      <w:r>
+        <w:tab/>
+      </w:r>
+      <w:r>
+        <w:tab/>
+      </w:r>
+      <w:r>
+        <w:tab/>
+      </w:r>
+      <w:r>
+        <w:tab/>
+        <w:t>return new Computer(this</w:t>
+      </w:r>
+      <w:proofErr w:type="gramStart"/>
+      <w:r>
+        <w:t>);</w:t>
+      </w:r>
+      <w:proofErr w:type="gramEnd"/>
+    </w:p>
+    <w:p>
+      <w:pPr>
+        <w:spacing w:after="0"/>
+      </w:pPr>
+      <w:r>
+        <w:tab/>
+      </w:r>
+      <w:r>
+        <w:tab/>
+      </w:r>
+      <w:r>
+        <w:tab/>
+        <w:t>}</w:t>
+      </w:r>
+    </w:p>
+    <w:p>
+      <w:pPr>
+        <w:spacing w:after="0"/>
+      </w:pPr>
+      <w:r>
+        <w:tab/>
+        <w:t>}</w:t>
+      </w:r>
+    </w:p>
+    <w:p>
+      <w:pPr>
+        <w:spacing w:after="0"/>
+      </w:pPr>
+      <w:r>
+        <w:t xml:space="preserve">  public void </w:t>
+      </w:r>
+      <w:proofErr w:type="spellStart"/>
+      <w:proofErr w:type="gramStart"/>
+      <w:r>
+        <w:t>ShowSpecifications</w:t>
+      </w:r>
+      <w:proofErr w:type="spellEnd"/>
+      <w:r>
+        <w:t>(</w:t>
+      </w:r>
+      <w:proofErr w:type="gramEnd"/>
+      <w:r>
+        <w:t>)</w:t>
+      </w:r>
+    </w:p>
+    <w:p>
+      <w:pPr>
+        <w:spacing w:after="0"/>
+      </w:pPr>
+      <w:r>
+        <w:t xml:space="preserve">  {</w:t>
+      </w:r>
+    </w:p>
+    <w:p>
+      <w:pPr>
+        <w:spacing w:after="0"/>
+      </w:pPr>
+      <w:r>
+        <w:tab/>
+        <w:t xml:space="preserve">  </w:t>
+      </w:r>
+      <w:proofErr w:type="spellStart"/>
+      <w:r>
+        <w:t>System.</w:t>
+      </w:r>
+      <w:r>
+        <w:rPr>
+          <w:i/>
+          <w:iCs/>
+        </w:rPr>
+        <w:t>out</w:t>
+      </w:r>
+      <w:r>
+        <w:t>.println</w:t>
+      </w:r>
+      <w:proofErr w:type="spellEnd"/>
+      <w:r>
+        <w:t>(CPU</w:t>
+      </w:r>
+      <w:proofErr w:type="gramStart"/>
+      <w:r>
+        <w:t>);</w:t>
+      </w:r>
+      <w:proofErr w:type="gramEnd"/>
+    </w:p>
+    <w:p>
+      <w:pPr>
+        <w:spacing w:after="0"/>
+      </w:pPr>
+      <w:r>
+        <w:tab/>
+        <w:t xml:space="preserve">  </w:t>
+      </w:r>
+      <w:proofErr w:type="spellStart"/>
+      <w:r>
+        <w:t>System.</w:t>
+      </w:r>
+      <w:r>
+        <w:rPr>
+          <w:i/>
+          <w:iCs/>
+        </w:rPr>
+        <w:t>out</w:t>
+      </w:r>
+      <w:r>
+        <w:t>.println</w:t>
+      </w:r>
+      <w:proofErr w:type="spellEnd"/>
+      <w:r>
+        <w:t>(RAM</w:t>
+      </w:r>
+      <w:proofErr w:type="gramStart"/>
+      <w:r>
+        <w:t>);</w:t>
+      </w:r>
+      <w:proofErr w:type="gramEnd"/>
+    </w:p>
+    <w:p>
+      <w:pPr>
+        <w:spacing w:after="0"/>
+      </w:pPr>
+      <w:r>
+        <w:tab/>
+        <w:t xml:space="preserve">  </w:t>
+      </w:r>
+      <w:proofErr w:type="spellStart"/>
+      <w:r>
+        <w:t>System.</w:t>
+      </w:r>
+      <w:r>
+        <w:rPr>
+          <w:i/>
+          <w:iCs/>
+        </w:rPr>
+        <w:t>out</w:t>
+      </w:r>
+      <w:r>
+        <w:t>.println</w:t>
+      </w:r>
+      <w:proofErr w:type="spellEnd"/>
+      <w:r>
+        <w:t>(Storage</w:t>
+      </w:r>
+      <w:proofErr w:type="gramStart"/>
+      <w:r>
+        <w:t>);</w:t>
+      </w:r>
+      <w:proofErr w:type="gramEnd"/>
+    </w:p>
+    <w:p>
+      <w:pPr>
+        <w:spacing w:after="0"/>
+      </w:pPr>
+      <w:r>
+        <w:tab/>
+        <w:t xml:space="preserve">  </w:t>
+      </w:r>
+      <w:proofErr w:type="spellStart"/>
+      <w:r>
+        <w:t>System.</w:t>
+      </w:r>
+      <w:r>
+        <w:rPr>
+          <w:i/>
+          <w:iCs/>
+        </w:rPr>
+        <w:t>out</w:t>
+      </w:r>
+      <w:r>
+        <w:t>.println</w:t>
+      </w:r>
+      <w:proofErr w:type="spellEnd"/>
+      <w:r>
+        <w:t>(GPU</w:t>
+      </w:r>
+      <w:proofErr w:type="gramStart"/>
+      <w:r>
+        <w:t>);</w:t>
+      </w:r>
+      <w:proofErr w:type="gramEnd"/>
+    </w:p>
+    <w:p>
+      <w:pPr>
+        <w:spacing w:after="0"/>
+      </w:pPr>
+      <w:r>
+        <w:tab/>
+        <w:t xml:space="preserve">  </w:t>
+      </w:r>
+      <w:proofErr w:type="spellStart"/>
+      <w:r>
+        <w:t>System.</w:t>
+      </w:r>
+      <w:r>
+        <w:rPr>
+          <w:i/>
+          <w:iCs/>
+        </w:rPr>
+        <w:t>out</w:t>
+      </w:r>
+      <w:r>
+        <w:t>.println</w:t>
+      </w:r>
+      <w:proofErr w:type="spellEnd"/>
+      <w:r>
+        <w:t>("\n"</w:t>
+      </w:r>
+      <w:proofErr w:type="gramStart"/>
+      <w:r>
+        <w:t>);</w:t>
+      </w:r>
+      <w:proofErr w:type="gramEnd"/>
+    </w:p>
+    <w:p>
+      <w:pPr>
+        <w:spacing w:after="0"/>
+      </w:pPr>
+      <w:r>
+        <w:t xml:space="preserve">  }</w:t>
+      </w:r>
+      <w:r>
+        <w:tab/>
+      </w:r>
+    </w:p>
+    <w:p>
+      <w:pPr>
+        <w:spacing w:after="0"/>
+      </w:pPr>
+      <w:r>
+        <w:t>}</w:t>
+      </w:r>
+    </w:p>
+    <w:p>
+      <w:pPr>
+        <w:spacing w:after="0"/>
+        <w:rPr>
+          <w:b/>
+          <w:bCs/>
+        </w:rPr>
+      </w:pPr>
+    </w:p>
+    <w:p>
+      <w:pPr>
+        <w:spacing w:after="0"/>
+        <w:rPr>
+          <w:b/>
+          <w:bCs/>
+        </w:rPr>
+      </w:pPr>
+      <w:r>
+        <w:rPr>
+          <w:b/>
+          <w:bCs/>
+        </w:rPr>
+        <w:t>2. Main class to test the Builder Pattern.</w:t>
+      </w:r>
+    </w:p>
+    <w:p>
+      <w:pPr>
+        <w:spacing w:after="0"/>
+      </w:pPr>
+      <w:r>
+        <w:t xml:space="preserve">package </w:t>
+      </w:r>
+      <w:proofErr w:type="spellStart"/>
+      <w:proofErr w:type="gramStart"/>
+      <w:r>
+        <w:t>BuilderPattern</w:t>
+      </w:r>
+      <w:proofErr w:type="spellEnd"/>
+      <w:r>
+        <w:t>;</w:t>
+      </w:r>
+      <w:proofErr w:type="gramEnd"/>
+    </w:p>
+    <w:p>
+      <w:pPr>
+        <w:spacing w:after="0"/>
+      </w:pPr>
+      <w:r>
+        <w:t xml:space="preserve">public class </w:t>
+      </w:r>
+      <w:proofErr w:type="gramStart"/>
+      <w:r>
+        <w:t>Main{</w:t>
+      </w:r>
+      <w:proofErr w:type="gramEnd"/>
+    </w:p>
+    <w:p>
+      <w:pPr>
+        <w:spacing w:after="0"/>
+      </w:pPr>
+      <w:r>
+        <w:tab/>
+        <w:t xml:space="preserve">public static void </w:t>
+      </w:r>
+      <w:proofErr w:type="gramStart"/>
+      <w:r>
+        <w:t>main(String[</w:t>
+      </w:r>
+      <w:proofErr w:type="gramEnd"/>
+      <w:r>
+        <w:t xml:space="preserve">] </w:t>
+      </w:r>
+      <w:proofErr w:type="spellStart"/>
+      <w:r>
+        <w:t>args</w:t>
+      </w:r>
+      <w:proofErr w:type="spellEnd"/>
+      <w:r>
+        <w:t>)</w:t>
+      </w:r>
+    </w:p>
+    <w:p>
+      <w:pPr>
+        <w:spacing w:after="0"/>
+      </w:pPr>
+      <w:r>
+        <w:tab/>
+        <w:t>{</w:t>
+      </w:r>
+    </w:p>
+    <w:p>
+      <w:pPr>
+        <w:spacing w:after="0"/>
+      </w:pPr>
+      <w:r>
+        <w:tab/>
+      </w:r>
+      <w:r>
+        <w:tab/>
+        <w:t xml:space="preserve">Computer work =new </w:t>
+      </w:r>
+      <w:proofErr w:type="spellStart"/>
+      <w:r>
+        <w:t>Computer.Builder</w:t>
+      </w:r>
+      <w:proofErr w:type="spellEnd"/>
+      <w:r>
+        <w:t>("i5", "8GB"</w:t>
+      </w:r>
+      <w:proofErr w:type="gramStart"/>
+      <w:r>
+        <w:t>).</w:t>
+      </w:r>
+      <w:proofErr w:type="spellStart"/>
+      <w:r>
+        <w:t>setStorage</w:t>
+      </w:r>
+      <w:proofErr w:type="spellEnd"/>
+      <w:proofErr w:type="gramEnd"/>
+      <w:r>
+        <w:t>("516GB"</w:t>
+      </w:r>
+      <w:proofErr w:type="gramStart"/>
+      <w:r>
+        <w:t>).build</w:t>
+      </w:r>
+      <w:proofErr w:type="gramEnd"/>
+      <w:r>
+        <w:t>(</w:t>
+      </w:r>
+      <w:proofErr w:type="gramStart"/>
+      <w:r>
+        <w:t>);</w:t>
+      </w:r>
+      <w:proofErr w:type="gramEnd"/>
+    </w:p>
+    <w:p>
+      <w:pPr>
+        <w:spacing w:after="0"/>
+      </w:pPr>
+      <w:r>
+        <w:tab/>
+      </w:r>
+      <w:r>
+        <w:tab/>
+        <w:t>Computer gaming=new Computer.Builder("Ryzen","16GB"</w:t>
+      </w:r>
+      <w:proofErr w:type="gramStart"/>
+      <w:r>
+        <w:t>).setStorage</w:t>
+      </w:r>
+      <w:proofErr w:type="gramEnd"/>
+      <w:r>
+        <w:t>("1TB"</w:t>
+      </w:r>
+      <w:proofErr w:type="gramStart"/>
+      <w:r>
+        <w:t>).setGPU</w:t>
+      </w:r>
+      <w:proofErr w:type="gramEnd"/>
+      <w:r>
+        <w:t>("Nvidia RTX 100"</w:t>
+      </w:r>
+      <w:proofErr w:type="gramStart"/>
+      <w:r>
+        <w:t>).build</w:t>
+      </w:r>
+      <w:proofErr w:type="gramEnd"/>
+      <w:r>
+        <w:t>(</w:t>
+      </w:r>
+      <w:proofErr w:type="gramStart"/>
+      <w:r>
+        <w:t>);</w:t>
+      </w:r>
+      <w:proofErr w:type="gramEnd"/>
+    </w:p>
+    <w:p>
+      <w:pPr>
+        <w:spacing w:after="0"/>
+      </w:pPr>
+      <w:r>
+        <w:tab/>
+      </w:r>
+      <w:r>
+        <w:tab/>
+      </w:r>
+      <w:proofErr w:type="spellStart"/>
+      <w:proofErr w:type="gramStart"/>
+      <w:r>
+        <w:t>work.ShowSpecifications</w:t>
+      </w:r>
+      <w:proofErr w:type="spellEnd"/>
+      <w:proofErr w:type="gramEnd"/>
+      <w:r>
+        <w:t>(</w:t>
+      </w:r>
+      <w:proofErr w:type="gramStart"/>
+      <w:r>
+        <w:t>);</w:t>
+      </w:r>
+      <w:proofErr w:type="gramEnd"/>
+    </w:p>
+    <w:p>
+      <w:pPr>
+        <w:spacing w:after="0"/>
+      </w:pPr>
+      <w:r>
+        <w:tab/>
+      </w:r>
+      <w:r>
+        <w:tab/>
+      </w:r>
+      <w:proofErr w:type="spellStart"/>
+      <w:proofErr w:type="gramStart"/>
+      <w:r>
+        <w:t>gaming.ShowSpecifications</w:t>
+      </w:r>
+      <w:proofErr w:type="spellEnd"/>
+      <w:proofErr w:type="gramEnd"/>
+      <w:r>
+        <w:t>(</w:t>
+      </w:r>
+      <w:proofErr w:type="gramStart"/>
+      <w:r>
+        <w:t>);</w:t>
+      </w:r>
+      <w:proofErr w:type="gramEnd"/>
+    </w:p>
+    <w:p>
+      <w:pPr>
+        <w:spacing w:after="0"/>
+      </w:pPr>
+      <w:r>
+        <w:tab/>
+      </w:r>
+      <w:r>
+        <w:tab/>
+        <w:t>}</w:t>
+      </w:r>
+    </w:p>
+    <w:p>
+      <w:pPr>
+        <w:spacing w:after="0"/>
+      </w:pPr>
+      <w:r>
+        <w:t>}</w:t>
+      </w:r>
+    </w:p>
+    <w:p>
+      <w:pPr>
+        <w:spacing w:after="0"/>
+        <w:rPr>
+          <w:b/>
+          <w:bCs/>
+        </w:rPr>
+      </w:pPr>
+      <w:r>
+        <w:rPr>
+          <w:b/>
+          <w:bCs/>
+        </w:rPr>
+        <w:lastRenderedPageBreak/>
+        <w:t>Output:</w:t>
+      </w:r>
+    </w:p>
+    <w:p>
+      <w:pPr>
+        <w:spacing w:after="0"/>
+        <w:rPr>
+          <w:b/>
+          <w:bCs/>
+        </w:rPr>
+      </w:pPr>
+    </w:p>
+    <w:p>
+      <w:pPr>
+        <w:spacing w:after="0"/>
+        <w:rPr>
+          <w:b/>
+          <w:bCs/>
+        </w:rPr>
+      </w:pPr>
+      <w:r>
+        <w:rPr>
+          <w:b/>
+          <w:bCs/>
+        </w:rPr>
+        <w:drawing>
+          <wp:inline distT="0" distB="0" distL="0" distR="0" wp14:anchorId="4127BA49" wp14:editId="3585BD8D">
+            <wp:extent cx="5731510" cy="3012440"/>
+            <wp:effectExtent l="0" t="0" r="2540" b="0"/>
+            <wp:docPr id="785338316" name="Picture 1"/>
+            <wp:cNvGraphicFramePr>
+              <a:graphicFrameLocks xmlns:a="http://schemas.openxmlformats.org/drawingml/2006/main" noChangeAspect="1"/>
+            </wp:cNvGraphicFramePr>
+            <a:graphic xmlns:a="http://schemas.openxmlformats.org/drawingml/2006/main">
+              <a:graphicData uri="http://schemas.openxmlformats.org/drawingml/2006/picture">
+                <pic:pic xmlns:pic="http://schemas.openxmlformats.org/drawingml/2006/picture">
+                  <pic:nvPicPr>
+                    <pic:cNvPr id="785338316" name=""/>
+                    <pic:cNvPicPr/>
+                  </pic:nvPicPr>
+                  <pic:blipFill>
+                    <a:blip r:embed="rId13"/>
+                    <a:stretch>
+                      <a:fillRect/>
+                    </a:stretch>
+                  </pic:blipFill>
+                  <pic:spPr>
+                    <a:xfrm>
+                      <a:off x="0" y="0"/>
+                      <a:ext cx="5731510" cy="3012440"/>
+                    </a:xfrm>
+                    <a:prstGeom prst="rect">
+                      <a:avLst/>
+                    </a:prstGeom>
+                  </pic:spPr>
+                </pic:pic>
+              </a:graphicData>
+            </a:graphic>
+          </wp:inline>
+        </w:drawing>
+      </w:r>
+    </w:p>
+    <w:p>
+      <w:pPr>
+        <w:spacing w:after="0"/>
+        <w:rPr>
+          <w:b/>
+          <w:bCs/>
+        </w:rPr>
+      </w:pPr>
+    </w:p>
+    <w:p>
+      <w:pPr>
+        <w:spacing w:after="0"/>
+        <w:rPr>
+          <w:b/>
+          <w:bCs/>
+        </w:rPr>
+      </w:pPr>
+    </w:p>
+    <w:p>
+      <w:pPr>
+        <w:spacing w:after="0"/>
+        <w:rPr>
+          <w:b/>
+          <w:bCs/>
+        </w:rPr>
+      </w:pPr>
+      <w:r>
+        <w:rPr>
+          <w:b/>
+          <w:bCs/>
+        </w:rPr>
+        <w:drawing>
+          <wp:inline distT="0" distB="0" distL="0" distR="0" wp14:anchorId="2DA18B79" wp14:editId="22CA9228">
+            <wp:extent cx="5731510" cy="3336290"/>
+            <wp:effectExtent l="0" t="0" r="2540" b="0"/>
+            <wp:docPr id="1268289150" name="Picture 1" descr="A screenshot of a computer&#10;&#10;AI-generated content may be incorrect."/>
+            <wp:cNvGraphicFramePr>
+              <a:graphicFrameLocks xmlns:a="http://schemas.openxmlformats.org/drawingml/2006/main" noChangeAspect="1"/>
+            </wp:cNvGraphicFramePr>
+            <a:graphic xmlns:a="http://schemas.openxmlformats.org/drawingml/2006/main">
+              <a:graphicData uri="http://schemas.openxmlformats.org/drawingml/2006/picture">
+                <pic:pic xmlns:pic="http://schemas.openxmlformats.org/drawingml/2006/picture">
+                  <pic:nvPicPr>
+                    <pic:cNvPr id="1268289150" name="Picture 1" descr="A screenshot of a computer&#10;&#10;AI-generated content may be incorrect."/>
+                    <pic:cNvPicPr/>
+                  </pic:nvPicPr>
+                  <pic:blipFill>
+                    <a:blip r:embed="rId14"/>
+                    <a:stretch>
+                      <a:fillRect/>
+                    </a:stretch>
+                  </pic:blipFill>
+                  <pic:spPr>
+                    <a:xfrm>
+                      <a:off x="0" y="0"/>
+                      <a:ext cx="5731510" cy="3336290"/>
+                    </a:xfrm>
+                    <a:prstGeom prst="rect">
+                      <a:avLst/>
+                    </a:prstGeom>
+                  </pic:spPr>
+                </pic:pic>
+              </a:graphicData>
+            </a:graphic>
+          </wp:inline>
+        </w:drawing>
+      </w:r>
+    </w:p>
     <w:sectPr>
       <w:pgSz w:w="11906" w:h="16838"/>
       <w:pgMar w:top="1440" w:right="1440" w:bottom="1440" w:left="1440" w:header="708" w:footer="708" w:gutter="0"/>
@@ -2861,6 +4286,273 @@
     </w:lvl>
   </w:abstractNum>
   <w:abstractNum w:abstractNumId="1" w15:restartNumberingAfterBreak="0">
+    <w:nsid w:val="18471AC3"/>
+    <w:multiLevelType w:val="hybridMultilevel"/>
+    <w:tmpl w:val="123E4D46"/>
+    <w:lvl w:ilvl="0" w:tplc="4009000F">
+      <w:start w:val="1"/>
+      <w:numFmt w:val="decimal"/>
+      <w:lvlText w:val="%1."/>
+      <w:lvlJc w:val="left"/>
+      <w:pPr>
+        <w:ind w:left="720" w:hanging="360"/>
+      </w:pPr>
+      <w:rPr>
+        <w:rFonts w:hint="default"/>
+      </w:rPr>
+    </w:lvl>
+    <w:lvl w:ilvl="1" w:tplc="40090019" w:tentative="1">
+      <w:start w:val="1"/>
+      <w:numFmt w:val="lowerLetter"/>
+      <w:lvlText w:val="%2."/>
+      <w:lvlJc w:val="left"/>
+      <w:pPr>
+        <w:ind w:left="1440" w:hanging="360"/>
+      </w:pPr>
+    </w:lvl>
+    <w:lvl w:ilvl="2" w:tplc="4009001B" w:tentative="1">
+      <w:start w:val="1"/>
+      <w:numFmt w:val="lowerRoman"/>
+      <w:lvlText w:val="%3."/>
+      <w:lvlJc w:val="right"/>
+      <w:pPr>
+        <w:ind w:left="2160" w:hanging="180"/>
+      </w:pPr>
+    </w:lvl>
+    <w:lvl w:ilvl="3" w:tplc="4009000F" w:tentative="1">
+      <w:start w:val="1"/>
+      <w:numFmt w:val="decimal"/>
+      <w:lvlText w:val="%4."/>
+      <w:lvlJc w:val="left"/>
+      <w:pPr>
+        <w:ind w:left="2880" w:hanging="360"/>
+      </w:pPr>
+    </w:lvl>
+    <w:lvl w:ilvl="4" w:tplc="40090019" w:tentative="1">
+      <w:start w:val="1"/>
+      <w:numFmt w:val="lowerLetter"/>
+      <w:lvlText w:val="%5."/>
+      <w:lvlJc w:val="left"/>
+      <w:pPr>
+        <w:ind w:left="3600" w:hanging="360"/>
+      </w:pPr>
+    </w:lvl>
+    <w:lvl w:ilvl="5" w:tplc="4009001B" w:tentative="1">
+      <w:start w:val="1"/>
+      <w:numFmt w:val="lowerRoman"/>
+      <w:lvlText w:val="%6."/>
+      <w:lvlJc w:val="right"/>
+      <w:pPr>
+        <w:ind w:left="4320" w:hanging="180"/>
+      </w:pPr>
+    </w:lvl>
+    <w:lvl w:ilvl="6" w:tplc="4009000F" w:tentative="1">
+      <w:start w:val="1"/>
+      <w:numFmt w:val="decimal"/>
+      <w:lvlText w:val="%7."/>
+      <w:lvlJc w:val="left"/>
+      <w:pPr>
+        <w:ind w:left="5040" w:hanging="360"/>
+      </w:pPr>
+    </w:lvl>
+    <w:lvl w:ilvl="7" w:tplc="40090019" w:tentative="1">
+      <w:start w:val="1"/>
+      <w:numFmt w:val="lowerLetter"/>
+      <w:lvlText w:val="%8."/>
+      <w:lvlJc w:val="left"/>
+      <w:pPr>
+        <w:ind w:left="5760" w:hanging="360"/>
+      </w:pPr>
+    </w:lvl>
+    <w:lvl w:ilvl="8" w:tplc="4009001B" w:tentative="1">
+      <w:start w:val="1"/>
+      <w:numFmt w:val="lowerRoman"/>
+      <w:lvlText w:val="%9."/>
+      <w:lvlJc w:val="right"/>
+      <w:pPr>
+        <w:ind w:left="6480" w:hanging="180"/>
+      </w:pPr>
+    </w:lvl>
+  </w:abstractNum>
+  <w:abstractNum w:abstractNumId="2" w15:restartNumberingAfterBreak="0">
+    <w:nsid w:val="2E9245C2"/>
+    <w:multiLevelType w:val="hybridMultilevel"/>
+    <w:tmpl w:val="AE3A9556"/>
+    <w:lvl w:ilvl="0" w:tplc="4009000F">
+      <w:start w:val="1"/>
+      <w:numFmt w:val="decimal"/>
+      <w:lvlText w:val="%1."/>
+      <w:lvlJc w:val="left"/>
+      <w:pPr>
+        <w:ind w:left="720" w:hanging="360"/>
+      </w:pPr>
+      <w:rPr>
+        <w:rFonts w:hint="default"/>
+      </w:rPr>
+    </w:lvl>
+    <w:lvl w:ilvl="1" w:tplc="40090019" w:tentative="1">
+      <w:start w:val="1"/>
+      <w:numFmt w:val="lowerLetter"/>
+      <w:lvlText w:val="%2."/>
+      <w:lvlJc w:val="left"/>
+      <w:pPr>
+        <w:ind w:left="1440" w:hanging="360"/>
+      </w:pPr>
+    </w:lvl>
+    <w:lvl w:ilvl="2" w:tplc="4009001B" w:tentative="1">
+      <w:start w:val="1"/>
+      <w:numFmt w:val="lowerRoman"/>
+      <w:lvlText w:val="%3."/>
+      <w:lvlJc w:val="right"/>
+      <w:pPr>
+        <w:ind w:left="2160" w:hanging="180"/>
+      </w:pPr>
+    </w:lvl>
+    <w:lvl w:ilvl="3" w:tplc="4009000F" w:tentative="1">
+      <w:start w:val="1"/>
+      <w:numFmt w:val="decimal"/>
+      <w:lvlText w:val="%4."/>
+      <w:lvlJc w:val="left"/>
+      <w:pPr>
+        <w:ind w:left="2880" w:hanging="360"/>
+      </w:pPr>
+    </w:lvl>
+    <w:lvl w:ilvl="4" w:tplc="40090019" w:tentative="1">
+      <w:start w:val="1"/>
+      <w:numFmt w:val="lowerLetter"/>
+      <w:lvlText w:val="%5."/>
+      <w:lvlJc w:val="left"/>
+      <w:pPr>
+        <w:ind w:left="3600" w:hanging="360"/>
+      </w:pPr>
+    </w:lvl>
+    <w:lvl w:ilvl="5" w:tplc="4009001B" w:tentative="1">
+      <w:start w:val="1"/>
+      <w:numFmt w:val="lowerRoman"/>
+      <w:lvlText w:val="%6."/>
+      <w:lvlJc w:val="right"/>
+      <w:pPr>
+        <w:ind w:left="4320" w:hanging="180"/>
+      </w:pPr>
+    </w:lvl>
+    <w:lvl w:ilvl="6" w:tplc="4009000F" w:tentative="1">
+      <w:start w:val="1"/>
+      <w:numFmt w:val="decimal"/>
+      <w:lvlText w:val="%7."/>
+      <w:lvlJc w:val="left"/>
+      <w:pPr>
+        <w:ind w:left="5040" w:hanging="360"/>
+      </w:pPr>
+    </w:lvl>
+    <w:lvl w:ilvl="7" w:tplc="40090019" w:tentative="1">
+      <w:start w:val="1"/>
+      <w:numFmt w:val="lowerLetter"/>
+      <w:lvlText w:val="%8."/>
+      <w:lvlJc w:val="left"/>
+      <w:pPr>
+        <w:ind w:left="5760" w:hanging="360"/>
+      </w:pPr>
+    </w:lvl>
+    <w:lvl w:ilvl="8" w:tplc="4009001B" w:tentative="1">
+      <w:start w:val="1"/>
+      <w:numFmt w:val="lowerRoman"/>
+      <w:lvlText w:val="%9."/>
+      <w:lvlJc w:val="right"/>
+      <w:pPr>
+        <w:ind w:left="6480" w:hanging="180"/>
+      </w:pPr>
+    </w:lvl>
+  </w:abstractNum>
+  <w:abstractNum w:abstractNumId="3" w15:restartNumberingAfterBreak="0">
+    <w:nsid w:val="4664390F"/>
+    <w:multiLevelType w:val="hybridMultilevel"/>
+    <w:tmpl w:val="4E3E2CE2"/>
+    <w:lvl w:ilvl="0" w:tplc="4009000F">
+      <w:start w:val="1"/>
+      <w:numFmt w:val="decimal"/>
+      <w:lvlText w:val="%1."/>
+      <w:lvlJc w:val="left"/>
+      <w:pPr>
+        <w:ind w:left="720" w:hanging="360"/>
+      </w:pPr>
+      <w:rPr>
+        <w:rFonts w:hint="default"/>
+      </w:rPr>
+    </w:lvl>
+    <w:lvl w:ilvl="1" w:tplc="40090019" w:tentative="1">
+      <w:start w:val="1"/>
+      <w:numFmt w:val="lowerLetter"/>
+      <w:lvlText w:val="%2."/>
+      <w:lvlJc w:val="left"/>
+      <w:pPr>
+        <w:ind w:left="1440" w:hanging="360"/>
+      </w:pPr>
+    </w:lvl>
+    <w:lvl w:ilvl="2" w:tplc="4009001B" w:tentative="1">
+      <w:start w:val="1"/>
+      <w:numFmt w:val="lowerRoman"/>
+      <w:lvlText w:val="%3."/>
+      <w:lvlJc w:val="right"/>
+      <w:pPr>
+        <w:ind w:left="2160" w:hanging="180"/>
+      </w:pPr>
+    </w:lvl>
+    <w:lvl w:ilvl="3" w:tplc="4009000F" w:tentative="1">
+      <w:start w:val="1"/>
+      <w:numFmt w:val="decimal"/>
+      <w:lvlText w:val="%4."/>
+      <w:lvlJc w:val="left"/>
+      <w:pPr>
+        <w:ind w:left="2880" w:hanging="360"/>
+      </w:pPr>
+    </w:lvl>
+    <w:lvl w:ilvl="4" w:tplc="40090019" w:tentative="1">
+      <w:start w:val="1"/>
+      <w:numFmt w:val="lowerLetter"/>
+      <w:lvlText w:val="%5."/>
+      <w:lvlJc w:val="left"/>
+      <w:pPr>
+        <w:ind w:left="3600" w:hanging="360"/>
+      </w:pPr>
+    </w:lvl>
+    <w:lvl w:ilvl="5" w:tplc="4009001B" w:tentative="1">
+      <w:start w:val="1"/>
+      <w:numFmt w:val="lowerRoman"/>
+      <w:lvlText w:val="%6."/>
+      <w:lvlJc w:val="right"/>
+      <w:pPr>
+        <w:ind w:left="4320" w:hanging="180"/>
+      </w:pPr>
+    </w:lvl>
+    <w:lvl w:ilvl="6" w:tplc="4009000F" w:tentative="1">
+      <w:start w:val="1"/>
+      <w:numFmt w:val="decimal"/>
+      <w:lvlText w:val="%7."/>
+      <w:lvlJc w:val="left"/>
+      <w:pPr>
+        <w:ind w:left="5040" w:hanging="360"/>
+      </w:pPr>
+    </w:lvl>
+    <w:lvl w:ilvl="7" w:tplc="40090019" w:tentative="1">
+      <w:start w:val="1"/>
+      <w:numFmt w:val="lowerLetter"/>
+      <w:lvlText w:val="%8."/>
+      <w:lvlJc w:val="left"/>
+      <w:pPr>
+        <w:ind w:left="5760" w:hanging="360"/>
+      </w:pPr>
+    </w:lvl>
+    <w:lvl w:ilvl="8" w:tplc="4009001B" w:tentative="1">
+      <w:start w:val="1"/>
+      <w:numFmt w:val="lowerRoman"/>
+      <w:lvlText w:val="%9."/>
+      <w:lvlJc w:val="right"/>
+      <w:pPr>
+        <w:ind w:left="6480" w:hanging="180"/>
+      </w:pPr>
+    </w:lvl>
+  </w:abstractNum>
+  <w:abstractNum w:abstractNumId="4" w15:restartNumberingAfterBreak="0">
     <w:nsid w:val="691B7574"/>
     <w:multiLevelType w:val="hybridMultilevel"/>
     <w:tmpl w:val="5134BEAA"/>
@@ -2950,7 +4642,7 @@
       </w:pPr>
     </w:lvl>
   </w:abstractNum>
-  <w:abstractNum w:abstractNumId="2" w15:restartNumberingAfterBreak="0">
+  <w:abstractNum w:abstractNumId="5" w15:restartNumberingAfterBreak="0">
     <w:nsid w:val="6C0B3960"/>
     <w:multiLevelType w:val="hybridMultilevel"/>
     <w:tmpl w:val="D474121E"/>
@@ -3039,7 +4731,7 @@
       </w:pPr>
     </w:lvl>
   </w:abstractNum>
-  <w:abstractNum w:abstractNumId="3" w15:restartNumberingAfterBreak="0">
+  <w:abstractNum w:abstractNumId="6" w15:restartNumberingAfterBreak="0">
     <w:nsid w:val="720A272D"/>
     <w:multiLevelType w:val="hybridMultilevel"/>
     <w:tmpl w:val="689CC252"/>
@@ -3133,13 +4825,22 @@
     <w:abstractNumId w:val="0"/>
   </w:num>
   <w:num w:numId="2" w16cid:durableId="1530291673">
+    <w:abstractNumId w:val="4"/>
+  </w:num>
+  <w:num w:numId="3" w16cid:durableId="1716157440">
+    <w:abstractNumId w:val="6"/>
+  </w:num>
+  <w:num w:numId="4" w16cid:durableId="1385718991">
+    <w:abstractNumId w:val="5"/>
+  </w:num>
+  <w:num w:numId="5" w16cid:durableId="1996377642">
+    <w:abstractNumId w:val="2"/>
+  </w:num>
+  <w:num w:numId="6" w16cid:durableId="1387484041">
     <w:abstractNumId w:val="1"/>
   </w:num>
-  <w:num w:numId="3" w16cid:durableId="1716157440">
+  <w:num w:numId="7" w16cid:durableId="227762156">
     <w:abstractNumId w:val="3"/>
-  </w:num>
-  <w:num w:numId="4" w16cid:durableId="1385718991">
-    <w:abstractNumId w:val="2"/>
   </w:num>
 </w:numbering>
 </file>
@@ -4390,6 +6091,27 @@
 </file>
 
 <file path=customXml/item1.xml><?xml version="1.0" encoding="utf-8"?>
+<b:Sources xmlns:b="http://schemas.openxmlformats.org/officeDocument/2006/bibliography" xmlns="http://schemas.openxmlformats.org/officeDocument/2006/bibliography" SelectedStyle="\APASixthEditionOfficeOnline.xsl" StyleName="APA" Version="6"/>
+</file>
+
+<file path=customXml/item2.xml><?xml version="1.0" encoding="utf-8"?>
+<p:properties xmlns:p="http://schemas.microsoft.com/office/2006/metadata/properties" xmlns:xsi="http://www.w3.org/2001/XMLSchema-instance" xmlns:pc="http://schemas.microsoft.com/office/infopath/2007/PartnerControls">
+  <documentManagement>
+    <_activity xmlns="95fe88ba-ec74-4351-ae9f-3eaadd99b89a" xsi:nil="true"/>
+  </documentManagement>
+</p:properties>
+</file>
+
+<file path=customXml/item3.xml><?xml version="1.0" encoding="utf-8"?>
+<?mso-contentType ?>
+<FormTemplates xmlns="http://schemas.microsoft.com/sharepoint/v3/contenttype/forms">
+  <Display>DocumentLibraryForm</Display>
+  <Edit>DocumentLibraryForm</Edit>
+  <New>DocumentLibraryForm</New>
+</FormTemplates>
+</file>
+
+<file path=customXml/item4.xml><?xml version="1.0" encoding="utf-8"?>
 <ct:contentTypeSchema xmlns:ct="http://schemas.microsoft.com/office/2006/metadata/contentType" xmlns:ma="http://schemas.microsoft.com/office/2006/metadata/properties/metaAttributes" ct:_="" ma:_="" ma:contentTypeName="Document" ma:contentTypeID="0x0101003440CE7B7983D64EA7FDE567904CA79B" ma:contentTypeVersion="9" ma:contentTypeDescription="Create a new document." ma:contentTypeScope="" ma:versionID="b48782850f0f1c39d04d9b74e34a9537">
   <xsd:schema xmlns:xsd="http://www.w3.org/2001/XMLSchema" xmlns:xs="http://www.w3.org/2001/XMLSchema" xmlns:p="http://schemas.microsoft.com/office/2006/metadata/properties" xmlns:ns3="95fe88ba-ec74-4351-ae9f-3eaadd99b89a" xmlns:ns4="00f6bea6-3fdc-42e4-8f20-e4d848fa74ea" targetNamespace="http://schemas.microsoft.com/office/2006/metadata/properties" ma:root="true" ma:fieldsID="1c994aa9ca92ecfa19a65caac90365d2" ns3:_="" ns4:_="">
     <xsd:import namespace="95fe88ba-ec74-4351-ae9f-3eaadd99b89a"/>
@@ -4584,28 +6306,33 @@
 </ct:contentTypeSchema>
 </file>
 
-<file path=customXml/item2.xml><?xml version="1.0" encoding="utf-8"?>
-<?mso-contentType ?>
-<FormTemplates xmlns="http://schemas.microsoft.com/sharepoint/v3/contenttype/forms">
-  <Display>DocumentLibraryForm</Display>
-  <Edit>DocumentLibraryForm</Edit>
-  <New>DocumentLibraryForm</New>
-</FormTemplates>
+<file path=customXml/itemProps1.xml><?xml version="1.0" encoding="utf-8"?>
+<ds:datastoreItem xmlns:ds="http://schemas.openxmlformats.org/officeDocument/2006/customXml" ds:itemID="{3F24F22E-3FD8-4543-B29F-3BED9F63ACFB}">
+  <ds:schemaRefs>
+    <ds:schemaRef ds:uri="http://schemas.openxmlformats.org/officeDocument/2006/bibliography"/>
+  </ds:schemaRefs>
+</ds:datastoreItem>
 </file>
 
-<file path=customXml/item3.xml><?xml version="1.0" encoding="utf-8"?>
-<p:properties xmlns:p="http://schemas.microsoft.com/office/2006/metadata/properties" xmlns:xsi="http://www.w3.org/2001/XMLSchema-instance" xmlns:pc="http://schemas.microsoft.com/office/infopath/2007/PartnerControls">
-  <documentManagement>
-    <_activity xmlns="95fe88ba-ec74-4351-ae9f-3eaadd99b89a" xsi:nil="true"/>
-  </documentManagement>
-</p:properties>
+<file path=customXml/itemProps2.xml><?xml version="1.0" encoding="utf-8"?>
+<ds:datastoreItem xmlns:ds="http://schemas.openxmlformats.org/officeDocument/2006/customXml" ds:itemID="{2E0449C5-D124-4358-A7C8-28DDEDD3B72A}">
+  <ds:schemaRefs>
+    <ds:schemaRef ds:uri="http://schemas.microsoft.com/office/2006/metadata/properties"/>
+    <ds:schemaRef ds:uri="http://schemas.microsoft.com/office/infopath/2007/PartnerControls"/>
+    <ds:schemaRef ds:uri="95fe88ba-ec74-4351-ae9f-3eaadd99b89a"/>
+  </ds:schemaRefs>
+</ds:datastoreItem>
 </file>
 
-<file path=customXml/item4.xml><?xml version="1.0" encoding="utf-8"?>
-<b:Sources xmlns:b="http://schemas.openxmlformats.org/officeDocument/2006/bibliography" xmlns="http://schemas.openxmlformats.org/officeDocument/2006/bibliography" SelectedStyle="\APASixthEditionOfficeOnline.xsl" StyleName="APA" Version="6"/>
+<file path=customXml/itemProps3.xml><?xml version="1.0" encoding="utf-8"?>
+<ds:datastoreItem xmlns:ds="http://schemas.openxmlformats.org/officeDocument/2006/customXml" ds:itemID="{FEBE62E7-B46E-4191-A8F7-954700EBFC50}">
+  <ds:schemaRefs>
+    <ds:schemaRef ds:uri="http://schemas.microsoft.com/sharepoint/v3/contenttype/forms"/>
+  </ds:schemaRefs>
+</ds:datastoreItem>
 </file>
 
-<file path=customXml/itemProps1.xml><?xml version="1.0" encoding="utf-8"?>
+<file path=customXml/itemProps4.xml><?xml version="1.0" encoding="utf-8"?>
 <ds:datastoreItem xmlns:ds="http://schemas.openxmlformats.org/officeDocument/2006/customXml" ds:itemID="{A8833500-3663-4A8D-9650-BA85D20B61F4}">
   <ds:schemaRefs>
     <ds:schemaRef ds:uri="http://schemas.microsoft.com/office/2006/metadata/contentType"/>
@@ -4622,30 +6349,4 @@
     <ds:schemaRef ds:uri="http://schemas.microsoft.com/internal/obd"/>
   </ds:schemaRefs>
 </ds:datastoreItem>
-</file>
-
-<file path=customXml/itemProps2.xml><?xml version="1.0" encoding="utf-8"?>
-<ds:datastoreItem xmlns:ds="http://schemas.openxmlformats.org/officeDocument/2006/customXml" ds:itemID="{FEBE62E7-B46E-4191-A8F7-954700EBFC50}">
-  <ds:schemaRefs>
-    <ds:schemaRef ds:uri="http://schemas.microsoft.com/sharepoint/v3/contenttype/forms"/>
-  </ds:schemaRefs>
-</ds:datastoreItem>
-</file>
-
-<file path=customXml/itemProps3.xml><?xml version="1.0" encoding="utf-8"?>
-<ds:datastoreItem xmlns:ds="http://schemas.openxmlformats.org/officeDocument/2006/customXml" ds:itemID="{2E0449C5-D124-4358-A7C8-28DDEDD3B72A}">
-  <ds:schemaRefs>
-    <ds:schemaRef ds:uri="http://schemas.microsoft.com/office/2006/metadata/properties"/>
-    <ds:schemaRef ds:uri="http://schemas.microsoft.com/office/infopath/2007/PartnerControls"/>
-    <ds:schemaRef ds:uri="95fe88ba-ec74-4351-ae9f-3eaadd99b89a"/>
-  </ds:schemaRefs>
-</ds:datastoreItem>
-</file>
-
-<file path=customXml/itemProps4.xml><?xml version="1.0" encoding="utf-8"?>
-<ds:datastoreItem xmlns:ds="http://schemas.openxmlformats.org/officeDocument/2006/customXml" ds:itemID="{3F24F22E-3FD8-4543-B29F-3BED9F63ACFB}">
-  <ds:schemaRefs>
-    <ds:schemaRef ds:uri="http://schemas.openxmlformats.org/officeDocument/2006/bibliography"/>
-  </ds:schemaRefs>
-</ds:datastoreItem>
 </file>
</xml_diff>